<commit_message>
added a paragraph to output the options
</commit_message>
<xml_diff>
--- a/src/My Document.docx
+++ b/src/My Document.docx
@@ -9,7 +9,7 @@
         <w:spacing w:before="500"/>
       </w:pPr>
       <w:r>
-        <w:t xml:space="preserve">ssssVacationing</w:t>
+        <w:t xml:space="preserve">Vacationing</w:t>
       </w:r>
     </w:p>
     <w:p>
@@ -81,6 +81,21 @@
       </w:pPr>
       <w:r>
         <w:t xml:space="preserve">Other</w:t>
+      </w:r>
+    </w:p>
+    <w:p>
+      <w:pPr>
+        <w:keepLines/>
+      </w:pPr>
+      <w:r>
+        <w:rPr>
+          <w:i/>
+          <w:iCs/>
+          <w:color w:val="585858"/>
+          <w:sz w:val="16"/>
+          <w:szCs w:val="16"/>
+        </w:rPr>
+        <w:t xml:space="preserve">Possible Options: Red, Green, Blue, Yellow, Black, Other</w:t>
       </w:r>
     </w:p>
     <w:p>

</xml_diff>